<commit_message>
Submitted week 8 DQ2
</commit_message>
<xml_diff>
--- a/week8_dir/DQ2_dir/ELangit_week8_DQ2.docx
+++ b/week8_dir/DQ2_dir/ELangit_week8_DQ2.docx
@@ -15,18 +15,19 @@
         <w:t xml:space="preserve">It can be in the best interest of an organization to make their website accessible to the disabled and elderly.  </w:t>
       </w:r>
       <w:r>
-        <w:t>Disabilities not only include the blind and hearing impaired, but also those with neurologically and mentally challenged (W3C, 2005)</w:t>
+        <w:t xml:space="preserve">Disabilities not only include the blind and hearing impaired, but also those </w:t>
+      </w:r>
+      <w:r>
+        <w:t>that are</w:t>
+      </w:r>
+      <w:r>
+        <w:t xml:space="preserve"> neurologically and mentally challenged (W3C, 2005)</w:t>
       </w:r>
       <w:r>
         <w:t xml:space="preserve">. Information is by definition, supposed to “inform”, and this is better achieved if certain groups of people are not excluded. </w:t>
       </w:r>
       <w:r>
-        <w:t xml:space="preserve">This </w:t>
-      </w:r>
-      <w:bookmarkStart w:id="0" w:name="_GoBack"/>
-      <w:bookmarkEnd w:id="0"/>
-      <w:r>
-        <w:t>does</w:t>
+        <w:t>This does</w:t>
       </w:r>
       <w:r>
         <w:t>,</w:t>
@@ -35,7 +36,13 @@
         <w:t xml:space="preserve"> however, entail a cer</w:t>
       </w:r>
       <w:r>
-        <w:t>tain amount of cost and effort, so the benefit may not worth it for some organizations.</w:t>
+        <w:t xml:space="preserve">tain amount of cost and effort, so the benefit may not </w:t>
+      </w:r>
+      <w:r>
+        <w:t xml:space="preserve">be </w:t>
+      </w:r>
+      <w:r>
+        <w:t>worth it for some organizations.</w:t>
       </w:r>
       <w:r>
         <w:t xml:space="preserve"> The company I work for, Life Technologies, is a supplier of products used in the scientific analysis industry (E.g., biotechnology, patient diagnostics, etc.), falls into this category.</w:t>
@@ -62,25 +69,61 @@
         <w:ind w:left="720"/>
       </w:pPr>
       <w:r>
-        <w:t xml:space="preserve">First of all, those that work in the science industry, particularly biotechnology are not disabled. </w:t>
+        <w:t>First of all, those that work in the science industry, particularly biotechnology are not disabled</w:t>
+      </w:r>
+      <w:r>
+        <w:t xml:space="preserve"> or elderly</w:t>
+      </w:r>
+      <w:r>
+        <w:t xml:space="preserve">. </w:t>
       </w:r>
       <w:r>
         <w:t>It is difficult, if not impossible for a disabled person to work in the laboratory. Almost all of the senses are required</w:t>
       </w:r>
       <w:r>
-        <w:t xml:space="preserve"> to use our products perform experiments. For example, a scientist would need to see to pr</w:t>
+        <w:t xml:space="preserve"> to use our products</w:t>
+      </w:r>
+      <w:r>
+        <w:t xml:space="preserve"> to</w:t>
+      </w:r>
+      <w:r>
+        <w:t xml:space="preserve"> perform experiments. For ex</w:t>
+      </w:r>
+      <w:r>
+        <w:t>ample, a scientist would need the ability to</w:t>
+      </w:r>
+      <w:r>
+        <w:t xml:space="preserve"> see </w:t>
+      </w:r>
+      <w:r>
+        <w:t xml:space="preserve">in order </w:t>
+      </w:r>
+      <w:r>
+        <w:t>to pr</w:t>
       </w:r>
       <w:r>
         <w:t>operly measure and</w:t>
       </w:r>
       <w:r>
-        <w:t xml:space="preserve"> hearing to listen for </w:t>
+        <w:t xml:space="preserve"> </w:t>
+      </w:r>
+      <w:r>
+        <w:t xml:space="preserve">the ability to hear in order </w:t>
+      </w:r>
+      <w:r>
+        <w:t xml:space="preserve">to listen for </w:t>
       </w:r>
       <w:r>
         <w:t xml:space="preserve">important </w:t>
       </w:r>
       <w:r>
-        <w:t xml:space="preserve">sounds emitted by machines. </w:t>
+        <w:t>sounds emitted by</w:t>
+      </w:r>
+      <w:r>
+        <w:t xml:space="preserve"> our</w:t>
+      </w:r>
+      <w:r>
+        <w:t xml:space="preserve"> machines. </w:t>
       </w:r>
       <w:r>
         <w:t>Those that are mentally challenged will not benefit either because none of them are working in the scientific industry.</w:t>
@@ -96,13 +139,7 @@
         <w:ind w:left="720"/>
       </w:pPr>
       <w:r>
-        <w:t xml:space="preserve">In the United States, </w:t>
-      </w:r>
-      <w:r>
-        <w:t>it is estimated that less than 1 percent of the population is b</w:t>
-      </w:r>
-      <w:r>
-        <w:t>lind (</w:t>
+        <w:t>In the United States, it is estimated that less than 1 percent of the population is blind (</w:t>
       </w:r>
       <w:proofErr w:type="spellStart"/>
       <w:r>
@@ -113,13 +150,16 @@
         <w:t xml:space="preserve">, 2009). </w:t>
       </w:r>
       <w:r>
-        <w:t>Added to this the fact that only, a small percentage of college graduates have a STEM</w:t>
-      </w:r>
-      <w:r>
-        <w:t xml:space="preserve"> </w:t>
-      </w:r>
-      <w:r>
-        <w:t>(science, technology, engineering, math)</w:t>
+        <w:t xml:space="preserve">Added to this </w:t>
+      </w:r>
+      <w:r>
+        <w:t xml:space="preserve">is </w:t>
+      </w:r>
+      <w:r>
+        <w:t>the fact that only, a small percentage of college graduates have a STEM</w:t>
+      </w:r>
+      <w:r>
+        <w:t xml:space="preserve"> (science, technology, engineering, math)</w:t>
       </w:r>
       <w:r>
         <w:t xml:space="preserve"> degree. </w:t>
@@ -275,9 +315,14 @@
       <w:r>
         <w:t xml:space="preserve">W3C (2005) </w:t>
       </w:r>
-      <w:r>
+      <w:bookmarkStart w:id="0" w:name="_GoBack"/>
+      <w:r>
+        <w:rPr>
+          <w:i/>
+        </w:rPr>
         <w:t>Introduction to Web Accessibility</w:t>
       </w:r>
+      <w:bookmarkEnd w:id="0"/>
       <w:r>
         <w:t xml:space="preserve"> [Online].</w:t>
       </w:r>

</xml_diff>